<commit_message>
Added all the neccassary documenatation
</commit_message>
<xml_diff>
--- a/Add this to your C drive/Notes.docx
+++ b/Add this to your C drive/Notes.docx
@@ -53,42 +53,21 @@
         </w:drawing>
       </w:r>
     </w:p>
-    <w:p/>
-    <w:p/>
     <w:p>
       <w:r>
         <w:t>If you open the folder and there is a folder with the same name just cut and paste that folder and paste it on the c drive</w:t>
       </w:r>
       <w:r>
         <w:br/>
-        <w:t xml:space="preserve">As the files are </w:t>
-      </w:r>
-      <w:proofErr w:type="spellStart"/>
-      <w:r>
-        <w:t>to</w:t>
-      </w:r>
-      <w:proofErr w:type="spellEnd"/>
-      <w:r>
-        <w:t xml:space="preserve"> large to upload to git I have loaded them onto my </w:t>
-      </w:r>
-      <w:proofErr w:type="spellStart"/>
-      <w:r>
-        <w:t>onedrive</w:t>
-      </w:r>
-      <w:proofErr w:type="spellEnd"/>
-      <w:r>
-        <w:t xml:space="preserve"> please download them </w:t>
-      </w:r>
-      <w:proofErr w:type="spellStart"/>
-      <w:r>
-        <w:t>their</w:t>
-      </w:r>
-      <w:proofErr w:type="spellEnd"/>
-      <w:r>
-        <w:t>:</w:t>
+        <w:t>As the files are to large to upload to git I have loaded them onto my onedrive please download them their:</w:t>
       </w:r>
     </w:p>
     <w:p>
+      <w:pPr>
+        <w:rPr>
+          <w:rStyle w:val="Hyperlink"/>
+        </w:rPr>
+      </w:pPr>
       <w:hyperlink r:id="rId5" w:history="1">
         <w:r>
           <w:rPr>
@@ -97,6 +76,12 @@
           <w:t>Python upload</w:t>
         </w:r>
       </w:hyperlink>
+    </w:p>
+    <w:p/>
+    <w:p>
+      <w:r>
+        <w:t>Note that we unfortunately cant upload the PythonNNApi folder as it exceeds githubs 100mb file limit</w:t>
+      </w:r>
     </w:p>
     <w:sectPr>
       <w:pgSz w:w="11906" w:h="16838"/>
@@ -711,6 +696,7 @@
   <w:style w:type="character" w:default="1" w:styleId="DefaultParagraphFont">
     <w:name w:val="Default Paragraph Font"/>
     <w:uiPriority w:val="1"/>
+    <w:semiHidden/>
     <w:unhideWhenUsed/>
   </w:style>
   <w:style w:type="table" w:default="1" w:styleId="TableNormal">

</xml_diff>